<commit_message>
[FEAT] All functionalities done
Still requires:
HTML/CSS refinement
staff page implementation
</commit_message>
<xml_diff>
--- a/Report.docx
+++ b/Report.docx
@@ -296,21 +296,7 @@
         <w:rPr>
           <w:lang w:val="en-US"/>
         </w:rPr>
-        <w:t xml:space="preserve">downloading </w:t>
-      </w:r>
-      <w:proofErr w:type="spellStart"/>
-      <w:r>
-        <w:rPr>
-          <w:lang w:val="en-US"/>
-        </w:rPr>
-        <w:t>ourse</w:t>
-      </w:r>
-      <w:proofErr w:type="spellEnd"/>
-      <w:r>
-        <w:rPr>
-          <w:lang w:val="en-US"/>
-        </w:rPr>
-        <w:t xml:space="preserve"> content, view the number of users online</w:t>
+        <w:t>downloading ourse content, view the number of users online</w:t>
       </w:r>
       <w:r>
         <w:rPr>
@@ -470,28 +456,12 @@
           <w:lang w:val="en-US"/>
         </w:rPr>
       </w:pPr>
-      <w:proofErr w:type="spellStart"/>
-      <w:r>
-        <w:rPr>
-          <w:lang w:val="en-US"/>
-        </w:rPr>
-        <w:t>Wechat</w:t>
-      </w:r>
-      <w:proofErr w:type="spellEnd"/>
-      <w:r>
-        <w:rPr>
-          <w:lang w:val="en-US"/>
-        </w:rPr>
-        <w:t xml:space="preserve">, Discord, Meta </w:t>
-      </w:r>
-      <w:proofErr w:type="spellStart"/>
-      <w:r>
-        <w:rPr>
-          <w:lang w:val="en-US"/>
-        </w:rPr>
-        <w:t>messager</w:t>
-      </w:r>
-      <w:proofErr w:type="spellEnd"/>
+      <w:r>
+        <w:rPr>
+          <w:lang w:val="en-US"/>
+        </w:rPr>
+        <w:t>Wechat, Discord, Meta messager</w:t>
+      </w:r>
       <w:r>
         <w:rPr>
           <w:lang w:val="en-US"/>
@@ -589,19 +559,11 @@
               <w:lastRenderedPageBreak/>
               <w:t xml:space="preserve">Persona title:  </w:t>
             </w:r>
-            <w:proofErr w:type="spellStart"/>
             <w:r>
               <w:rPr>
                 <w:rFonts w:hint="eastAsia"/>
               </w:rPr>
-              <w:t>Sikai</w:t>
-            </w:r>
-            <w:proofErr w:type="spellEnd"/>
-            <w:r>
-              <w:rPr>
-                <w:rFonts w:hint="eastAsia"/>
-              </w:rPr>
-              <w:t>, an ambitious CS student in USYD</w:t>
+              <w:t>Sikai, an ambitious CS student in USYD</w:t>
             </w:r>
           </w:p>
         </w:tc>
@@ -668,15 +630,7 @@
           </w:tcPr>
           <w:p>
             <w:r>
-              <w:t xml:space="preserve">Name: </w:t>
-            </w:r>
-            <w:proofErr w:type="spellStart"/>
-            <w:r>
-              <w:t>Sikai</w:t>
-            </w:r>
-            <w:proofErr w:type="spellEnd"/>
-            <w:r>
-              <w:t xml:space="preserve"> Han</w:t>
+              <w:t>Name: Sikai Han</w:t>
             </w:r>
           </w:p>
         </w:tc>
@@ -752,15 +706,7 @@
           </w:p>
           <w:p>
             <w:r>
-              <w:t xml:space="preserve">Already a user of Ed, </w:t>
-            </w:r>
-            <w:proofErr w:type="spellStart"/>
-            <w:r>
-              <w:t>Wechat</w:t>
-            </w:r>
-            <w:proofErr w:type="spellEnd"/>
-            <w:r>
-              <w:t xml:space="preserve"> and Discord</w:t>
+              <w:t>Already a user of Ed, Wechat and Discord</w:t>
             </w:r>
           </w:p>
           <w:p>
@@ -1046,14 +992,7 @@
           <w:rFonts w:hint="eastAsia"/>
           <w:lang w:val="en-US"/>
         </w:rPr>
-        <w:t xml:space="preserve"> (</w:t>
-      </w:r>
-      <w:r>
-        <w:rPr>
-          <w:rFonts w:hint="eastAsia"/>
-          <w:lang w:val="en-US"/>
-        </w:rPr>
-        <w:t xml:space="preserve">one </w:t>
+        <w:t xml:space="preserve"> (one </w:t>
       </w:r>
       <w:r>
         <w:rPr>
@@ -1066,14 +1005,7 @@
           <w:rFonts w:hint="eastAsia"/>
           <w:lang w:val="en-US"/>
         </w:rPr>
-        <w:t xml:space="preserve"> opened and the other was closed</w:t>
-      </w:r>
-      <w:r>
-        <w:rPr>
-          <w:rFonts w:hint="eastAsia"/>
-          <w:lang w:val="en-US"/>
-        </w:rPr>
-        <w:t xml:space="preserve">) </w:t>
+        <w:t xml:space="preserve"> opened and the other was closed) </w:t>
       </w:r>
       <w:r>
         <w:rPr>
@@ -2588,7 +2520,6 @@
         </w:rPr>
         <w:t xml:space="preserve">Material: A website for designers called </w:t>
       </w:r>
-      <w:proofErr w:type="spellStart"/>
       <w:r>
         <w:rPr>
           <w:rFonts w:hint="eastAsia"/>
@@ -2599,7 +2530,6 @@
         </w:rPr>
         <w:t>Uizard</w:t>
       </w:r>
-      <w:proofErr w:type="spellEnd"/>
       <w:r>
         <w:rPr>
           <w:rFonts w:hint="eastAsia"/>
@@ -3220,14 +3150,12 @@
         </w:rPr>
         <w:t xml:space="preserve"> Color theme could not be changed due to a setting in </w:t>
       </w:r>
-      <w:proofErr w:type="spellStart"/>
       <w:r>
         <w:rPr>
           <w:lang w:val="en-US"/>
         </w:rPr>
         <w:t>Uizard</w:t>
       </w:r>
-      <w:proofErr w:type="spellEnd"/>
       <w:r>
         <w:rPr>
           <w:lang w:val="en-US"/>
@@ -3673,7 +3601,6 @@
           <w:p>
             <w:pPr>
               <w:rPr>
-                <w:rFonts w:hint="eastAsia"/>
                 <w:lang w:val="en-US"/>
               </w:rPr>
             </w:pPr>
@@ -3790,7 +3717,6 @@
           <w:p>
             <w:pPr>
               <w:rPr>
-                <w:rFonts w:hint="eastAsia"/>
                 <w:lang w:val="en-US"/>
               </w:rPr>
             </w:pPr>
@@ -3821,7 +3747,6 @@
           <w:p>
             <w:pPr>
               <w:rPr>
-                <w:rFonts w:hint="eastAsia"/>
                 <w:lang w:val="en-US"/>
               </w:rPr>
             </w:pPr>
@@ -3862,92 +3787,80 @@
             <w:tcW w:w="4019" w:type="dxa"/>
           </w:tcPr>
           <w:p>
-            <w:pPr>
+            <w:r>
+              <w:t>Participant</w:t>
+            </w:r>
+            <w:r>
               <w:rPr>
                 <w:rFonts w:hint="eastAsia"/>
               </w:rPr>
-            </w:pPr>
-            <w:r>
-              <w:t>Participant</w:t>
+              <w:t xml:space="preserve"> signs up another account and </w:t>
+            </w:r>
+            <w:r>
+              <w:t xml:space="preserve"> sends a friend request to </w:t>
             </w:r>
             <w:r>
               <w:rPr>
                 <w:rFonts w:hint="eastAsia"/>
               </w:rPr>
-              <w:t xml:space="preserve"> signs up another account and </w:t>
-            </w:r>
-            <w:r>
-              <w:t xml:space="preserve"> sends a friend request to </w:t>
+              <w:t>that</w:t>
+            </w:r>
+            <w:r>
+              <w:t xml:space="preserve"> </w:t>
             </w:r>
             <w:r>
               <w:rPr>
                 <w:rFonts w:hint="eastAsia"/>
               </w:rPr>
-              <w:t>that</w:t>
-            </w:r>
-            <w:r>
-              <w:t xml:space="preserve"> </w:t>
+              <w:t>account</w:t>
+            </w:r>
+            <w:r>
+              <w:t>.</w:t>
             </w:r>
             <w:r>
               <w:rPr>
                 <w:rFonts w:hint="eastAsia"/>
               </w:rPr>
-              <w:t>account</w:t>
-            </w:r>
-            <w:r>
-              <w:t>.</w:t>
+              <w:t xml:space="preserve"> Then </w:t>
+            </w:r>
+            <w:r>
+              <w:t>accepts</w:t>
             </w:r>
             <w:r>
               <w:rPr>
                 <w:rFonts w:hint="eastAsia"/>
               </w:rPr>
-              <w:t xml:space="preserve"> Then </w:t>
-            </w:r>
-            <w:r>
-              <w:t>accepts</w:t>
+              <w:t xml:space="preserve"> the request using that account.</w:t>
+            </w:r>
+          </w:p>
+          <w:p/>
+        </w:tc>
+        <w:tc>
+          <w:tcPr>
+            <w:tcW w:w="3335" w:type="dxa"/>
+          </w:tcPr>
+          <w:p>
+            <w:pPr>
+              <w:rPr>
+                <w:lang w:val="en-US"/>
+              </w:rPr>
+            </w:pPr>
+            <w:r>
+              <w:rPr>
+                <w:lang w:val="en-US"/>
+              </w:rPr>
+              <w:t>“</w:t>
             </w:r>
             <w:r>
               <w:rPr>
                 <w:rFonts w:hint="eastAsia"/>
-              </w:rPr>
-              <w:t xml:space="preserve"> the request using that account.</w:t>
-            </w:r>
-          </w:p>
-          <w:p>
-            <w:pPr>
+                <w:lang w:val="en-US"/>
+              </w:rPr>
+              <w:t>If there is a typo, the page tells you there is no user yet.</w:t>
+            </w:r>
+            <w:r>
               <w:rPr>
                 <w:rFonts w:hint="eastAsia"/>
-              </w:rPr>
-            </w:pPr>
-          </w:p>
-        </w:tc>
-        <w:tc>
-          <w:tcPr>
-            <w:tcW w:w="3335" w:type="dxa"/>
-          </w:tcPr>
-          <w:p>
-            <w:pPr>
-              <w:rPr>
-                <w:rFonts w:hint="eastAsia"/>
-                <w:lang w:val="en-US"/>
-              </w:rPr>
-            </w:pPr>
-            <w:r>
-              <w:rPr>
-                <w:lang w:val="en-US"/>
-              </w:rPr>
-              <w:t>“</w:t>
-            </w:r>
-            <w:r>
-              <w:rPr>
-                <w:rFonts w:hint="eastAsia"/>
-                <w:lang w:val="en-US"/>
-              </w:rPr>
-              <w:t>If there is a typo, the page tells you there is no user yet.</w:t>
-            </w:r>
-            <w:r>
-              <w:rPr>
-                <w:rFonts w:hint="eastAsia"/>
                 <w:lang w:val="en-US"/>
               </w:rPr>
               <w:t xml:space="preserve"> This error handling looks good.</w:t>
@@ -3967,7 +3880,6 @@
           <w:p>
             <w:pPr>
               <w:rPr>
-                <w:rFonts w:hint="eastAsia"/>
                 <w:lang w:val="en-US"/>
               </w:rPr>
             </w:pPr>
@@ -4054,7 +3966,6 @@
           <w:p>
             <w:pPr>
               <w:rPr>
-                <w:rFonts w:hint="eastAsia"/>
                 <w:lang w:val="en-US"/>
               </w:rPr>
             </w:pPr>
@@ -4160,7 +4071,6 @@
           <w:p>
             <w:pPr>
               <w:rPr>
-                <w:rFonts w:hint="eastAsia"/>
                 <w:lang w:val="en-US"/>
               </w:rPr>
             </w:pPr>
@@ -4203,7 +4113,6 @@
           <w:p>
             <w:pPr>
               <w:rPr>
-                <w:rFonts w:hint="eastAsia"/>
                 <w:lang w:val="en-US"/>
               </w:rPr>
             </w:pPr>
@@ -4517,61 +4426,58 @@
           <w:p>
             <w:pPr>
               <w:rPr>
+                <w:lang w:val="en-US"/>
+              </w:rPr>
+            </w:pPr>
+            <w:r>
+              <w:rPr>
                 <w:rFonts w:hint="eastAsia"/>
                 <w:lang w:val="en-US"/>
               </w:rPr>
+              <w:t>Redirecting after sign-in</w:t>
+            </w:r>
+          </w:p>
+        </w:tc>
+        <w:tc>
+          <w:tcPr>
+            <w:tcW w:w="2724" w:type="dxa"/>
+          </w:tcPr>
+          <w:p>
+            <w:pPr>
+              <w:rPr>
+                <w:lang w:val="en-US"/>
+              </w:rPr>
             </w:pPr>
             <w:r>
               <w:rPr>
                 <w:rFonts w:hint="eastAsia"/>
                 <w:lang w:val="en-US"/>
               </w:rPr>
-              <w:t>Redirecting after sign-in</w:t>
-            </w:r>
-          </w:p>
-        </w:tc>
-        <w:tc>
-          <w:tcPr>
-            <w:tcW w:w="2724" w:type="dxa"/>
-          </w:tcPr>
-          <w:p>
-            <w:pPr>
+              <w:t>Participant creates another account, and is redirected to the chat page without logging in.</w:t>
+            </w:r>
+          </w:p>
+        </w:tc>
+        <w:tc>
+          <w:tcPr>
+            <w:tcW w:w="4678" w:type="dxa"/>
+          </w:tcPr>
+          <w:p>
+            <w:pPr>
+              <w:rPr>
+                <w:lang w:val="en-US"/>
+              </w:rPr>
+            </w:pPr>
+            <w:r>
+              <w:rPr>
+                <w:lang w:val="en-US"/>
+              </w:rPr>
+              <w:t>“</w:t>
+            </w:r>
+            <w:r>
               <w:rPr>
                 <w:rFonts w:hint="eastAsia"/>
                 <w:lang w:val="en-US"/>
               </w:rPr>
-            </w:pPr>
-            <w:r>
-              <w:rPr>
-                <w:rFonts w:hint="eastAsia"/>
-                <w:lang w:val="en-US"/>
-              </w:rPr>
-              <w:t>Participant creates another account, and is redirected to the chat page without logging in.</w:t>
-            </w:r>
-          </w:p>
-        </w:tc>
-        <w:tc>
-          <w:tcPr>
-            <w:tcW w:w="4678" w:type="dxa"/>
-          </w:tcPr>
-          <w:p>
-            <w:pPr>
-              <w:rPr>
-                <w:rFonts w:hint="eastAsia"/>
-                <w:lang w:val="en-US"/>
-              </w:rPr>
-            </w:pPr>
-            <w:r>
-              <w:rPr>
-                <w:lang w:val="en-US"/>
-              </w:rPr>
-              <w:t>“</w:t>
-            </w:r>
-            <w:r>
-              <w:rPr>
-                <w:rFonts w:hint="eastAsia"/>
-                <w:lang w:val="en-US"/>
-              </w:rPr>
               <w:t>This is exactly what I expected.</w:t>
             </w:r>
             <w:r>
@@ -4589,7 +4495,6 @@
           <w:p>
             <w:pPr>
               <w:rPr>
-                <w:rFonts w:hint="eastAsia"/>
                 <w:lang w:val="en-US"/>
               </w:rPr>
             </w:pPr>
@@ -4630,7 +4535,6 @@
           <w:p>
             <w:pPr>
               <w:rPr>
-                <w:rFonts w:hint="eastAsia"/>
                 <w:lang w:val="en-US"/>
               </w:rPr>
             </w:pPr>
@@ -4720,7 +4624,6 @@
           <w:p>
             <w:pPr>
               <w:rPr>
-                <w:rFonts w:hint="eastAsia"/>
                 <w:lang w:val="en-US"/>
               </w:rPr>
             </w:pPr>
@@ -4886,7 +4789,6 @@
     <w:p>
       <w:pPr>
         <w:rPr>
-          <w:rFonts w:hint="eastAsia"/>
           <w:lang w:val="en-US"/>
         </w:rPr>
       </w:pPr>
@@ -4915,7 +4817,6 @@
     <w:p>
       <w:pPr>
         <w:rPr>
-          <w:rFonts w:hint="eastAsia"/>
           <w:b/>
           <w:bCs/>
           <w:lang w:val="en-US"/>
@@ -5028,19 +4929,7 @@
               <w:rPr>
                 <w:lang w:val="en-US"/>
               </w:rPr>
-              <w:t>Login(</w:t>
-            </w:r>
-            <w:r>
-              <w:rPr>
-                <w:lang w:val="en-US"/>
-              </w:rPr>
-              <w:t>as staff</w:t>
-            </w:r>
-            <w:r>
-              <w:rPr>
-                <w:lang w:val="en-US"/>
-              </w:rPr>
-              <w:t>)</w:t>
+              <w:t>Login(as staff)</w:t>
             </w:r>
           </w:p>
         </w:tc>
@@ -5220,19 +5109,7 @@
               <w:rPr>
                 <w:lang w:val="en-US"/>
               </w:rPr>
-              <w:t xml:space="preserve">Commenting on </w:t>
-            </w:r>
-            <w:r>
-              <w:rPr>
-                <w:lang w:val="en-US"/>
-              </w:rPr>
-              <w:t>an</w:t>
-            </w:r>
-            <w:r>
-              <w:rPr>
-                <w:lang w:val="en-US"/>
-              </w:rPr>
-              <w:t xml:space="preserve"> article</w:t>
+              <w:t>Commenting on an article</w:t>
             </w:r>
           </w:p>
         </w:tc>
@@ -5576,6 +5453,12 @@
               </w:rPr>
               <w:t>Participant mutes a student account</w:t>
             </w:r>
+            <w:r>
+              <w:rPr>
+                <w:lang w:val="en-US"/>
+              </w:rPr>
+              <w:t xml:space="preserve"> using admin account.</w:t>
+            </w:r>
           </w:p>
         </w:tc>
         <w:tc>
@@ -5598,13 +5481,7 @@
               <w:rPr>
                 <w:lang w:val="en-US"/>
               </w:rPr>
-              <w:t>Muting is simple, but how to unmute the user?</w:t>
-            </w:r>
-            <w:r>
-              <w:rPr>
-                <w:lang w:val="en-US"/>
-              </w:rPr>
-              <w:t>”</w:t>
+              <w:t>Simple and quick, but why can I mute myself?”</w:t>
             </w:r>
           </w:p>
         </w:tc>
@@ -5751,7 +5628,6 @@
     <w:p>
       <w:pPr>
         <w:rPr>
-          <w:rFonts w:hint="eastAsia"/>
           <w:b/>
           <w:bCs/>
           <w:lang w:val="en-US"/>
@@ -5775,24 +5651,10 @@
       </w:pPr>
       <w:r>
         <w:rPr>
-          <w:rFonts w:hint="eastAsia"/>
           <w:lang w:val="en-US"/>
         </w:rPr>
         <w:lastRenderedPageBreak/>
-        <w:t>U</w:t>
-      </w:r>
-      <w:r>
-        <w:rPr>
-          <w:lang w:val="en-US"/>
-        </w:rPr>
-        <w:t>nmuting</w:t>
-      </w:r>
-      <w:r>
-        <w:rPr>
-          <w:rFonts w:hint="eastAsia"/>
-          <w:lang w:val="en-US"/>
-        </w:rPr>
-        <w:t xml:space="preserve"> request</w:t>
+        <w:t>Request unmuting</w:t>
       </w:r>
       <w:r>
         <w:rPr>
@@ -5818,14 +5680,13 @@
           <w:rFonts w:hint="eastAsia"/>
           <w:lang w:val="en-US"/>
         </w:rPr>
-        <w:t>, confirmation before deleting articles and comments.</w:t>
-      </w:r>
-      <w:r>
-        <w:rPr>
-          <w:rFonts w:hint="eastAsia"/>
-          <w:lang w:val="en-US"/>
-        </w:rPr>
-        <w:t xml:space="preserve"> </w:t>
+        <w:t>, confirmation before deleting articles and comments</w:t>
+      </w:r>
+      <w:r>
+        <w:rPr>
+          <w:lang w:val="en-US"/>
+        </w:rPr>
+        <w:t xml:space="preserve">, changing color theme in the pages </w:t>
       </w:r>
       <w:r>
         <w:rPr>
@@ -5885,7 +5746,20 @@
           <w:rFonts w:hint="eastAsia"/>
           <w:lang w:val="en-US"/>
         </w:rPr>
-        <w:t>In one week, we had 3 iterations, each with a think-aloud test</w:t>
+        <w:t>In one week, we had 3</w:t>
+      </w:r>
+      <w:r>
+        <w:rPr>
+          <w:lang w:val="en-US"/>
+        </w:rPr>
+        <w:t>+1</w:t>
+      </w:r>
+      <w:r>
+        <w:rPr>
+          <w:rFonts w:hint="eastAsia"/>
+          <w:lang w:val="en-US"/>
+        </w:rPr>
+        <w:t xml:space="preserve"> iterations, each with a think-aloud test</w:t>
       </w:r>
       <w:r>
         <w:rPr>
@@ -5980,11 +5854,6 @@
     </w:p>
     <w:p/>
     <w:p>
-      <w:pPr>
-        <w:rPr>
-          <w:rFonts w:hint="eastAsia"/>
-        </w:rPr>
-      </w:pPr>
       <w:r>
         <w:rPr>
           <w:rFonts w:hint="eastAsia"/>
@@ -5995,11 +5864,6 @@
       </w:r>
     </w:p>
     <w:p>
-      <w:pPr>
-        <w:rPr>
-          <w:rFonts w:hint="eastAsia"/>
-        </w:rPr>
-      </w:pPr>
       <w:r>
         <w:rPr>
           <w:noProof/>
@@ -6090,7 +5954,6 @@
     <w:p>
       <w:pPr>
         <w:rPr>
-          <w:rFonts w:hint="eastAsia"/>
           <w:lang w:val="en-US"/>
         </w:rPr>
       </w:pPr>
@@ -6138,7 +6001,6 @@
     <w:p>
       <w:pPr>
         <w:rPr>
-          <w:rFonts w:hint="eastAsia"/>
           <w:lang w:val="en-US"/>
         </w:rPr>
       </w:pPr>
@@ -6289,28 +6151,13 @@
       </w:r>
     </w:p>
     <w:p>
-      <w:pPr>
-        <w:rPr>
-          <w:rFonts w:hint="eastAsia"/>
-        </w:rPr>
-      </w:pPr>
-      <w:proofErr w:type="spellStart"/>
       <w:r>
         <w:rPr>
           <w:rFonts w:hint="eastAsia"/>
           <w:b/>
           <w:bCs/>
         </w:rPr>
-        <w:t>Github</w:t>
-      </w:r>
-      <w:proofErr w:type="spellEnd"/>
-      <w:r>
-        <w:rPr>
-          <w:rFonts w:hint="eastAsia"/>
-          <w:b/>
-          <w:bCs/>
-        </w:rPr>
-        <w:t xml:space="preserve"> repo link</w:t>
+        <w:t>Github repo link</w:t>
       </w:r>
       <w:r>
         <w:rPr>

</xml_diff>